<commit_message>
TFS 10524 - Move apps away from SQL server drives on database servers
git-tfs-id: [https://tfs.omnicloud.local/tfs/cco%20program/]$/eCoaching_V2;C39792
</commit_message>
<xml_diff>
--- a/Security/FileEncryption/CCO_eCoaching_Log_Encryption_Setup_Dev.docx
+++ b/Security/FileEncryption/CCO_eCoaching_Log_Encryption_Setup_Dev.docx
@@ -281,8 +281,6 @@
               </w:rPr>
               <w:t xml:space="preserve"> </w:t>
             </w:r>
-            <w:bookmarkStart w:id="1" w:name="_GoBack"/>
-            <w:bookmarkEnd w:id="1"/>
           </w:p>
         </w:tc>
       </w:tr>
@@ -351,7 +349,16 @@
                 <w:sz w:val="17"/>
                 <w:szCs w:val="17"/>
               </w:rPr>
-              <w:t>E:\Data\Coaching\EncryptionInstall\EncryptionService\</w:t>
+              <w:t>G</w:t>
+            </w:r>
+            <w:r>
+              <w:rPr>
+                <w:rFonts w:ascii="Verdana" w:hAnsi="Verdana"/>
+                <w:color w:val="444444"/>
+                <w:sz w:val="17"/>
+                <w:szCs w:val="17"/>
+              </w:rPr>
+              <w:t>:\Data\Coaching\EncryptionInstall\EncryptionService\</w:t>
             </w:r>
           </w:p>
           <w:p>
@@ -1830,7 +1837,18 @@
                 <w:szCs w:val="17"/>
                 <w:highlight w:val="yellow"/>
               </w:rPr>
-              <w:t>E:\Data\Coaching\EncryptionInstall\</w:t>
+              <w:t>G</w:t>
+            </w:r>
+            <w:r>
+              <w:rPr>
+                <w:rFonts w:ascii="Verdana" w:hAnsi="Verdana"/>
+                <w:b/>
+                <w:color w:val="444444"/>
+                <w:sz w:val="17"/>
+                <w:szCs w:val="17"/>
+                <w:highlight w:val="yellow"/>
+              </w:rPr>
+              <w:t>:\Data\Coaching\EncryptionInstall\</w:t>
             </w:r>
             <w:r>
               <w:rPr>
@@ -2817,7 +2835,17 @@
                 <w:sz w:val="17"/>
                 <w:szCs w:val="17"/>
               </w:rPr>
-              <w:t>E:\Data\Coaching\EncryptionInstall\EncryptionKeys\</w:t>
+              <w:t>G</w:t>
+            </w:r>
+            <w:r>
+              <w:rPr>
+                <w:rFonts w:ascii="Verdana" w:hAnsi="Verdana"/>
+                <w:b/>
+                <w:color w:val="444444"/>
+                <w:sz w:val="17"/>
+                <w:szCs w:val="17"/>
+              </w:rPr>
+              <w:t>:\Data\Coaching\EncryptionInstall\EncryptionKeys\</w:t>
             </w:r>
           </w:p>
           <w:p>
@@ -3615,11 +3643,11 @@
           <w:numId w:val="4"/>
         </w:numPr>
       </w:pPr>
-      <w:bookmarkStart w:id="2" w:name="_Toc273616853"/>
+      <w:bookmarkStart w:id="1" w:name="_Toc273616853"/>
       <w:r>
         <w:t>Maintain Configuration</w:t>
       </w:r>
-      <w:bookmarkEnd w:id="2"/>
+      <w:bookmarkEnd w:id="1"/>
     </w:p>
     <w:p>
       <w:r>
@@ -3808,7 +3836,10 @@
               <w:t xml:space="preserve">(file type “Application” from </w:t>
             </w:r>
             <w:r>
-              <w:t>E:\Data\Coaching\</w:t>
+              <w:t>G</w:t>
+            </w:r>
+            <w:r>
+              <w:t>:\Data\Coaching\</w:t>
             </w:r>
             <w:r>
               <w:t>EncryptionInstall\EncryptionService</w:t>
@@ -4256,7 +4287,10 @@
                 </w:tcPr>
                 <w:p>
                   <w:r>
-                    <w:t>E:\Data\Coaching\Encryption\Encrypt_In\</w:t>
+                    <w:t>G:\</w:t>
+                  </w:r>
+                  <w:r>
+                    <w:t>Data\Coaching\Encryption\Encrypt_In\</w:t>
                   </w:r>
                 </w:p>
               </w:tc>
@@ -4269,7 +4303,10 @@
                 </w:tcPr>
                 <w:p>
                   <w:r>
-                    <w:t>E:\Data\Coaching\Encryption\Encrypt</w:t>
+                    <w:t>G:\</w:t>
+                  </w:r>
+                  <w:r>
+                    <w:t>Data\Coaching\Encryption\Encrypt</w:t>
                   </w:r>
                   <w:r>
                     <w:t>_Out</w:t>
@@ -4288,7 +4325,10 @@
                 </w:tcPr>
                 <w:p>
                   <w:r>
-                    <w:t>E:\Data\Coaching\Encryption\</w:t>
+                    <w:t>G:\</w:t>
+                  </w:r>
+                  <w:r>
+                    <w:t>Data\Coaching\Encryption\</w:t>
                   </w:r>
                   <w:r>
                     <w:t>Backups</w:t>
@@ -4326,7 +4366,10 @@
                 </w:tcPr>
                 <w:p>
                   <w:r>
-                    <w:t>E:\Data\Coaching\Encryption\</w:t>
+                    <w:t>G:\</w:t>
+                  </w:r>
+                  <w:r>
+                    <w:t>Data\Coaching\Encryption\</w:t>
                   </w:r>
                   <w:r>
                     <w:t>De</w:t>
@@ -4343,7 +4386,10 @@
                 </w:tcPr>
                 <w:p>
                   <w:r>
-                    <w:t>E:\Data\Coaching\Encryption\</w:t>
+                    <w:t>G:\</w:t>
+                  </w:r>
+                  <w:r>
+                    <w:t>Data\Coaching\Encryption\</w:t>
                   </w:r>
                   <w:r>
                     <w:t xml:space="preserve"> </w:t>
@@ -4365,7 +4411,10 @@
                 </w:tcPr>
                 <w:p>
                   <w:r>
-                    <w:t>E:\Data\Coaching\Encryption\</w:t>
+                    <w:t>G:\</w:t>
+                  </w:r>
+                  <w:r>
+                    <w:t>Data\Coaching\Encryption\</w:t>
                   </w:r>
                   <w:r>
                     <w:t xml:space="preserve"> </w:t>
@@ -4408,7 +4457,10 @@
                 </w:tcPr>
                 <w:p>
                   <w:r>
-                    <w:t>E:\Data\Coaching\</w:t>
+                    <w:t>G:\</w:t>
+                  </w:r>
+                  <w:r>
+                    <w:t>Data\Coaching\</w:t>
                   </w:r>
                   <w:r>
                     <w:t>ETS</w:t>
@@ -4427,7 +4479,10 @@
                 </w:tcPr>
                 <w:p>
                   <w:r>
-                    <w:t>E:\Data\Coaching\</w:t>
+                    <w:t>G:\</w:t>
+                  </w:r>
+                  <w:r>
+                    <w:t>Data\Coaching\</w:t>
                   </w:r>
                   <w:r>
                     <w:t>ETS</w:t>
@@ -4452,7 +4507,10 @@
                 </w:tcPr>
                 <w:p>
                   <w:r>
-                    <w:t>E:\Data\Coaching\</w:t>
+                    <w:t>G:\</w:t>
+                  </w:r>
+                  <w:r>
+                    <w:t>Data\Coaching\</w:t>
                   </w:r>
                   <w:r>
                     <w:t>ETS</w:t>
@@ -4497,7 +4555,10 @@
                 </w:tcPr>
                 <w:p>
                   <w:r>
-                    <w:t>E:\Data\Coaching\</w:t>
+                    <w:t>G:\</w:t>
+                  </w:r>
+                  <w:r>
+                    <w:t>Data\Coaching\</w:t>
                   </w:r>
                   <w:r>
                     <w:t>ETS</w:t>
@@ -4520,7 +4581,10 @@
                 </w:tcPr>
                 <w:p>
                   <w:r>
-                    <w:t>E:\Data\Coaching\</w:t>
+                    <w:t>G:\</w:t>
+                  </w:r>
+                  <w:r>
+                    <w:t>Data\Coaching\</w:t>
                   </w:r>
                   <w:r>
                     <w:t>ETS</w:t>
@@ -4554,7 +4618,10 @@
                 </w:tcPr>
                 <w:p>
                   <w:r>
-                    <w:t>E:\Data\Coaching\</w:t>
+                    <w:t>G:\</w:t>
+                  </w:r>
+                  <w:r>
+                    <w:t>Data\Coaching\</w:t>
                   </w:r>
                   <w:r>
                     <w:t>ETS</w:t>
@@ -4615,7 +4682,10 @@
                 </w:tcPr>
                 <w:p>
                   <w:r>
-                    <w:t>E:\Data\Coaching\</w:t>
+                    <w:t>G:\</w:t>
+                  </w:r>
+                  <w:r>
+                    <w:t>Data\Coaching\</w:t>
                   </w:r>
                   <w:r>
                     <w:t>Generic</w:t>
@@ -4637,7 +4707,10 @@
                 </w:tcPr>
                 <w:p>
                   <w:r>
-                    <w:t>E:\Data\Coaching\</w:t>
+                    <w:t>G:\</w:t>
+                  </w:r>
+                  <w:r>
+                    <w:t>Data\Coaching\</w:t>
                   </w:r>
                   <w:r>
                     <w:t>Generic</w:t>
@@ -4665,7 +4738,10 @@
                 </w:tcPr>
                 <w:p>
                   <w:r>
-                    <w:t>E:\Data\Coaching\</w:t>
+                    <w:t>G:\</w:t>
+                  </w:r>
+                  <w:r>
+                    <w:t>Data\Coaching\</w:t>
                   </w:r>
                   <w:r>
                     <w:t>Generic</w:t>
@@ -4716,7 +4792,10 @@
                 </w:tcPr>
                 <w:p>
                   <w:r>
-                    <w:t>E:\Data\Coaching\</w:t>
+                    <w:t>G:\</w:t>
+                  </w:r>
+                  <w:r>
+                    <w:t>Data\Coaching\</w:t>
                   </w:r>
                   <w:r>
                     <w:t>Generic</w:t>
@@ -4756,7 +4835,10 @@
                 </w:tcPr>
                 <w:p>
                   <w:r>
-                    <w:t>E:\Data\Coaching\</w:t>
+                    <w:t>G:\</w:t>
+                  </w:r>
+                  <w:r>
+                    <w:t>Data\Coaching\</w:t>
                   </w:r>
                   <w:r>
                     <w:t>Generic</w:t>
@@ -4791,7 +4873,10 @@
                 </w:tcPr>
                 <w:p>
                   <w:r>
-                    <w:t>E:\Data\Coaching\</w:t>
+                    <w:t>G:\</w:t>
+                  </w:r>
+                  <w:r>
+                    <w:t>Data\Coaching\</w:t>
                   </w:r>
                   <w:r>
                     <w:t>Generic</w:t>
@@ -4847,7 +4932,10 @@
                 </w:tcPr>
                 <w:p>
                   <w:r>
-                    <w:t>E:\Data\Coaching\</w:t>
+                    <w:t>G:\</w:t>
+                  </w:r>
+                  <w:r>
+                    <w:t>Data\Coaching\</w:t>
                   </w:r>
                   <w:r>
                     <w:t>HrInfo</w:t>
@@ -4869,7 +4957,10 @@
                 </w:tcPr>
                 <w:p>
                   <w:r>
-                    <w:t>E:\Data\Coaching\</w:t>
+                    <w:t>G:\</w:t>
+                  </w:r>
+                  <w:r>
+                    <w:t>Data\Coaching\</w:t>
                   </w:r>
                   <w:r>
                     <w:t>HrInfo</w:t>
@@ -4897,7 +4988,10 @@
                 </w:tcPr>
                 <w:p>
                   <w:r>
-                    <w:t>E:\Data\Coaching\</w:t>
+                    <w:t>G:\</w:t>
+                  </w:r>
+                  <w:r>
+                    <w:t>Data\Coaching\</w:t>
                   </w:r>
                   <w:r>
                     <w:t>HrInfo</w:t>
@@ -4948,7 +5042,10 @@
                 </w:tcPr>
                 <w:p>
                   <w:r>
-                    <w:t>E:\Data\Coaching\</w:t>
+                    <w:t>G:\</w:t>
+                  </w:r>
+                  <w:r>
+                    <w:t>Data\Coaching\</w:t>
                   </w:r>
                   <w:r>
                     <w:t>HrInfo</w:t>
@@ -4977,7 +5074,10 @@
                 </w:tcPr>
                 <w:p>
                   <w:r>
-                    <w:t>E:\Data\Coaching\</w:t>
+                    <w:t>G:\</w:t>
+                  </w:r>
+                  <w:r>
+                    <w:t>Data\Coaching\</w:t>
                   </w:r>
                   <w:r>
                     <w:t>HrInfo\De</w:t>
@@ -5006,7 +5106,10 @@
                 </w:tcPr>
                 <w:p>
                   <w:r>
-                    <w:t>E:\Data\Coaching\</w:t>
+                    <w:t>G:\</w:t>
+                  </w:r>
+                  <w:r>
+                    <w:t>Data\Coaching\</w:t>
                   </w:r>
                   <w:r>
                     <w:t>HrInfo\De</w:t>
@@ -5056,7 +5159,10 @@
                 </w:tcPr>
                 <w:p>
                   <w:r>
-                    <w:t>E:\Data\Coaching\</w:t>
+                    <w:t>G:\</w:t>
+                  </w:r>
+                  <w:r>
+                    <w:t>Data\Coaching\</w:t>
                   </w:r>
                   <w:r>
                     <w:t>IQS</w:t>
@@ -5078,7 +5184,10 @@
                 </w:tcPr>
                 <w:p>
                   <w:r>
-                    <w:t>E:\Data\Coaching\</w:t>
+                    <w:t>G:\</w:t>
+                  </w:r>
+                  <w:r>
+                    <w:t>Data\Coaching\</w:t>
                   </w:r>
                   <w:r>
                     <w:t>IQS</w:t>
@@ -5106,7 +5215,10 @@
                 </w:tcPr>
                 <w:p>
                   <w:r>
-                    <w:t>E:\Data\Coaching\</w:t>
+                    <w:t>G:\</w:t>
+                  </w:r>
+                  <w:r>
+                    <w:t>Data\Coaching\</w:t>
                   </w:r>
                   <w:r>
                     <w:t>IQS</w:t>
@@ -5157,7 +5269,10 @@
                 </w:tcPr>
                 <w:p>
                   <w:r>
-                    <w:t>E:\Data\Coaching\</w:t>
+                    <w:t>G:\</w:t>
+                  </w:r>
+                  <w:r>
+                    <w:t>Data\Coaching\</w:t>
                   </w:r>
                   <w:r>
                     <w:t>IQS\De</w:t>
@@ -5180,7 +5295,10 @@
                 </w:tcPr>
                 <w:p>
                   <w:r>
-                    <w:t>E:\Data\Coaching\</w:t>
+                    <w:t>G:\</w:t>
+                  </w:r>
+                  <w:r>
+                    <w:t>Data\Coaching\</w:t>
                   </w:r>
                   <w:r>
                     <w:t>IQS\De</w:t>
@@ -5209,7 +5327,10 @@
                 </w:tcPr>
                 <w:p>
                   <w:r>
-                    <w:t>E:\Data\Coaching\</w:t>
+                    <w:t>G:\</w:t>
+                  </w:r>
+                  <w:r>
+                    <w:t>Data\Coaching\</w:t>
                   </w:r>
                   <w:r>
                     <w:t>IQS\De</w:t>
@@ -5259,7 +5380,10 @@
                 </w:tcPr>
                 <w:p>
                   <w:r>
-                    <w:t>E:\Data\Coaching\</w:t>
+                    <w:t>G:\</w:t>
+                  </w:r>
+                  <w:r>
+                    <w:t>Data\Coaching\</w:t>
                   </w:r>
                   <w:r>
                     <w:t>Outliers</w:t>
@@ -5281,7 +5405,10 @@
                 </w:tcPr>
                 <w:p>
                   <w:r>
-                    <w:t>E:\Data\Coaching\</w:t>
+                    <w:t>G:\</w:t>
+                  </w:r>
+                  <w:r>
+                    <w:t>Data\Coaching\</w:t>
                   </w:r>
                   <w:r>
                     <w:t>Outliers</w:t>
@@ -5309,7 +5436,10 @@
                 </w:tcPr>
                 <w:p>
                   <w:r>
-                    <w:t>E:\Data\Coaching\</w:t>
+                    <w:t>G:\</w:t>
+                  </w:r>
+                  <w:r>
+                    <w:t>Data\Coaching\</w:t>
                   </w:r>
                   <w:r>
                     <w:t>Outliers</w:t>
@@ -5360,7 +5490,10 @@
                 </w:tcPr>
                 <w:p>
                   <w:r>
-                    <w:t>E:\Data\Coaching\</w:t>
+                    <w:t>G:\</w:t>
+                  </w:r>
+                  <w:r>
+                    <w:t>Data\Coaching\</w:t>
                   </w:r>
                   <w:r>
                     <w:t>Outliers\De</w:t>
@@ -5383,7 +5516,10 @@
                 </w:tcPr>
                 <w:p>
                   <w:r>
-                    <w:t>E:\Data\Coaching\</w:t>
+                    <w:t>G:\</w:t>
+                  </w:r>
+                  <w:r>
+                    <w:t>Data\Coaching\</w:t>
                   </w:r>
                   <w:r>
                     <w:t>Outliers\De</w:t>
@@ -5412,7 +5548,10 @@
                 </w:tcPr>
                 <w:p>
                   <w:r>
-                    <w:t>E:\Data\Coaching\</w:t>
+                    <w:t>G:\</w:t>
+                  </w:r>
+                  <w:r>
+                    <w:t>Data\Coaching\</w:t>
                   </w:r>
                   <w:r>
                     <w:t>Outliers\De</w:t>
@@ -5462,7 +5601,10 @@
                 </w:tcPr>
                 <w:p>
                   <w:r>
-                    <w:t>E:\Data\Coaching\</w:t>
+                    <w:t>G:\</w:t>
+                  </w:r>
+                  <w:r>
+                    <w:t>Data\Coaching\</w:t>
                   </w:r>
                   <w:r>
                     <w:t>Quality</w:t>
@@ -5484,7 +5626,10 @@
                 </w:tcPr>
                 <w:p>
                   <w:r>
-                    <w:t>E:\Data\Coaching\</w:t>
+                    <w:t>G:\</w:t>
+                  </w:r>
+                  <w:r>
+                    <w:t>Data\Coaching\</w:t>
                   </w:r>
                   <w:r>
                     <w:t>Quality</w:t>
@@ -5512,7 +5657,10 @@
                 </w:tcPr>
                 <w:p>
                   <w:r>
-                    <w:t>E:\Data\Coaching\</w:t>
+                    <w:t>G:\</w:t>
+                  </w:r>
+                  <w:r>
+                    <w:t>Data\Coaching\</w:t>
                   </w:r>
                   <w:r>
                     <w:t>Quality</w:t>
@@ -5563,7 +5711,10 @@
                 </w:tcPr>
                 <w:p>
                   <w:r>
-                    <w:t>E:\Data\Coaching\</w:t>
+                    <w:t>G:\</w:t>
+                  </w:r>
+                  <w:r>
+                    <w:t>Data\Coaching\</w:t>
                   </w:r>
                   <w:r>
                     <w:t>Quality\De</w:t>
@@ -5586,7 +5737,10 @@
                 </w:tcPr>
                 <w:p>
                   <w:r>
-                    <w:t>E:\Data\Coaching\</w:t>
+                    <w:t>G:\</w:t>
+                  </w:r>
+                  <w:r>
+                    <w:t>Data\Coaching\</w:t>
                   </w:r>
                   <w:r>
                     <w:t>Quality\De</w:t>
@@ -5615,7 +5769,10 @@
                 </w:tcPr>
                 <w:p>
                   <w:r>
-                    <w:t>E:\Data\Coaching\</w:t>
+                    <w:t>G:\</w:t>
+                  </w:r>
+                  <w:r>
+                    <w:t>Data\Coaching\</w:t>
                   </w:r>
                   <w:r>
                     <w:t>Quality\De</w:t>
@@ -5665,7 +5822,10 @@
                 </w:tcPr>
                 <w:p>
                   <w:r>
-                    <w:t>E:\Data\Coaching\</w:t>
+                    <w:t>G:\</w:t>
+                  </w:r>
+                  <w:r>
+                    <w:t>Data\Coaching\</w:t>
                   </w:r>
                   <w:r>
                     <w:t>Training</w:t>
@@ -5687,7 +5847,10 @@
                 </w:tcPr>
                 <w:p>
                   <w:r>
-                    <w:t>E:\Data\Coaching\</w:t>
+                    <w:t>G:\</w:t>
+                  </w:r>
+                  <w:r>
+                    <w:t>Data\Coaching\</w:t>
                   </w:r>
                   <w:r>
                     <w:t>Training</w:t>
@@ -5715,7 +5878,10 @@
                 </w:tcPr>
                 <w:p>
                   <w:r>
-                    <w:t>E:\Data\Coaching\</w:t>
+                    <w:t>G:\</w:t>
+                  </w:r>
+                  <w:r>
+                    <w:t>Data\Coaching\</w:t>
                   </w:r>
                   <w:r>
                     <w:t>Training</w:t>
@@ -5766,7 +5932,10 @@
                 </w:tcPr>
                 <w:p>
                   <w:r>
-                    <w:t>E:\Data\Coaching\</w:t>
+                    <w:t>G:\</w:t>
+                  </w:r>
+                  <w:r>
+                    <w:t>Data\Coaching\</w:t>
                   </w:r>
                   <w:r>
                     <w:t>Training\De</w:t>
@@ -5789,7 +5958,10 @@
                 </w:tcPr>
                 <w:p>
                   <w:r>
-                    <w:t>E:\Data\Coaching\</w:t>
+                    <w:t>G:\</w:t>
+                  </w:r>
+                  <w:r>
+                    <w:t>Data\Coaching\</w:t>
                   </w:r>
                   <w:r>
                     <w:t>Training\De</w:t>
@@ -5818,7 +5990,10 @@
                 </w:tcPr>
                 <w:p>
                   <w:r>
-                    <w:t>E:\Data\Coaching\</w:t>
+                    <w:t>G:\</w:t>
+                  </w:r>
+                  <w:r>
+                    <w:t>Data\Coaching\</w:t>
                   </w:r>
                   <w:r>
                     <w:t>Training\De</w:t>
@@ -5868,7 +6043,10 @@
                 </w:tcPr>
                 <w:p>
                   <w:r>
-                    <w:t>E:\Data\Coaching\</w:t>
+                    <w:t>G:\</w:t>
+                  </w:r>
+                  <w:r>
+                    <w:t>Data\Coaching\</w:t>
                   </w:r>
                   <w:r>
                     <w:t>Reports</w:t>
@@ -5890,7 +6068,10 @@
                 </w:tcPr>
                 <w:p>
                   <w:r>
-                    <w:t>E:\Data\Coaching\</w:t>
+                    <w:t>G:\</w:t>
+                  </w:r>
+                  <w:r>
+                    <w:t>Data\Coaching\</w:t>
                   </w:r>
                   <w:r>
                     <w:t>Reports</w:t>
@@ -5918,7 +6099,10 @@
                 </w:tcPr>
                 <w:p>
                   <w:r>
-                    <w:t>E:\Data\Coaching\</w:t>
+                    <w:t>G:\</w:t>
+                  </w:r>
+                  <w:r>
+                    <w:t>Data\Coaching\</w:t>
                   </w:r>
                   <w:r>
                     <w:t>Reports</w:t>
@@ -5970,7 +6154,10 @@
                 </w:tcPr>
                 <w:p>
                   <w:r>
-                    <w:t>E:\Data\Coaching\</w:t>
+                    <w:t>G:\</w:t>
+                  </w:r>
+                  <w:r>
+                    <w:t>Data\Coaching\</w:t>
                   </w:r>
                   <w:r>
                     <w:t>Reports\De</w:t>
@@ -5993,7 +6180,10 @@
                 </w:tcPr>
                 <w:p>
                   <w:r>
-                    <w:t>E:\Data\Coaching\</w:t>
+                    <w:t>G:\</w:t>
+                  </w:r>
+                  <w:r>
+                    <w:t>Data\Coaching\</w:t>
                   </w:r>
                   <w:r>
                     <w:t>Reports\De</w:t>
@@ -6022,7 +6212,10 @@
                 </w:tcPr>
                 <w:p>
                   <w:r>
-                    <w:t>E:\Data\Coaching\</w:t>
+                    <w:t>G:\</w:t>
+                  </w:r>
+                  <w:r>
+                    <w:t>Data\Coaching\</w:t>
                   </w:r>
                   <w:r>
                     <w:t>Reports\De</w:t>
@@ -6150,14 +6343,14 @@
           <w:tab w:val="num" w:pos="720"/>
         </w:tabs>
       </w:pPr>
-      <w:bookmarkStart w:id="3" w:name="_Toc273616854"/>
+      <w:bookmarkStart w:id="2" w:name="_Toc273616854"/>
       <w:r>
         <w:t xml:space="preserve">Test </w:t>
       </w:r>
       <w:r>
         <w:t>Settings</w:t>
       </w:r>
-      <w:bookmarkEnd w:id="3"/>
+      <w:bookmarkEnd w:id="2"/>
     </w:p>
     <w:p>
       <w:r>
@@ -6203,7 +6396,10 @@
       </w:r>
       <w:proofErr w:type="gramEnd"/>
       <w:r>
-        <w:t>E:\Data\Coaching\Encryption\</w:t>
+        <w:t>G</w:t>
+      </w:r>
+      <w:r>
+        <w:t>:\Data\Coaching\Encryption\</w:t>
       </w:r>
       <w:proofErr w:type="spellStart"/>
       <w:r>
@@ -6226,7 +6422,10 @@
         <w:t>(</w:t>
       </w:r>
       <w:r>
-        <w:t>E:\Data\Coaching\Encryption\</w:t>
+        <w:t>G</w:t>
+      </w:r>
+      <w:r>
+        <w:t>:\Data\Coaching\Encryption\</w:t>
       </w:r>
       <w:proofErr w:type="spellStart"/>
       <w:r>
@@ -6254,7 +6453,10 @@
         <w:t xml:space="preserve"> </w:t>
       </w:r>
       <w:r>
-        <w:t>E:\Data\Coaching\</w:t>
+        <w:t>G</w:t>
+      </w:r>
+      <w:r>
+        <w:t>:\Data\Coaching\</w:t>
       </w:r>
       <w:r>
         <w:t>Encryption\Decrypt_</w:t>
@@ -6278,7 +6480,10 @@
         <w:t xml:space="preserve"> </w:t>
       </w:r>
       <w:r>
-        <w:t>E:\Data\Coaching\</w:t>
+        <w:t>G</w:t>
+      </w:r>
+      <w:r>
+        <w:t>:\Data\Coaching\</w:t>
       </w:r>
       <w:r>
         <w:t>Encryption\Decrypt_</w:t>
@@ -6337,7 +6542,10 @@
       </w:r>
       <w:proofErr w:type="gramStart"/>
       <w:r>
-        <w:t>E:\Data\Coaching\</w:t>
+        <w:t>G</w:t>
+      </w:r>
+      <w:r>
+        <w:t>:\Data\Coaching\</w:t>
       </w:r>
       <w:r>
         <w:t>Encryption\</w:t>
@@ -6362,14 +6570,14 @@
           <w:tab w:val="num" w:pos="720"/>
         </w:tabs>
       </w:pPr>
-      <w:bookmarkStart w:id="4" w:name="_Toc273616855"/>
+      <w:bookmarkStart w:id="3" w:name="_Toc273616855"/>
       <w:r>
         <w:t>S</w:t>
       </w:r>
       <w:r>
         <w:t>ynchronize Configuration Files</w:t>
       </w:r>
-      <w:bookmarkEnd w:id="4"/>
+      <w:bookmarkEnd w:id="3"/>
     </w:p>
     <w:p>
       <w:r>
@@ -6424,7 +6632,10 @@
       </w:pPr>
       <w:r>
         <w:lastRenderedPageBreak/>
-        <w:t>Change drive to E: and CD to the service install files  which is ‘Data\Coaching\</w:t>
+        <w:t>Change drive to G</w:t>
+      </w:r>
+      <w:r>
+        <w:t>: and CD to the service install files  which is ‘Data\Coaching\</w:t>
       </w:r>
       <w:r>
         <w:t xml:space="preserve"> </w:t>
@@ -6531,15 +6742,23 @@
           <w:tab w:val="num" w:pos="720"/>
         </w:tabs>
       </w:pPr>
-      <w:bookmarkStart w:id="5" w:name="_Toc273616856"/>
+      <w:bookmarkStart w:id="4" w:name="_Toc273616856"/>
       <w:r>
         <w:t>Install the Service</w:t>
       </w:r>
-      <w:bookmarkEnd w:id="5"/>
+      <w:bookmarkEnd w:id="4"/>
     </w:p>
     <w:p>
       <w:r>
-        <w:t xml:space="preserve">Service Name: </w:t>
+        <w:t>Service Nam</w:t>
+      </w:r>
+      <w:bookmarkStart w:id="5" w:name="_GoBack"/>
+      <w:r>
+        <w:t>e:</w:t>
+      </w:r>
+      <w:bookmarkEnd w:id="5"/>
+      <w:r>
+        <w:t xml:space="preserve"> </w:t>
       </w:r>
       <w:proofErr w:type="spellStart"/>
       <w:r>
@@ -6613,7 +6832,14 @@
           <w:rFonts w:ascii="Courier New" w:hAnsi="Courier New" w:cs="Courier New"/>
           <w:highlight w:val="yellow"/>
         </w:rPr>
-        <w:t>E:\</w:t>
+        <w:t>G</w:t>
+      </w:r>
+      <w:r>
+        <w:rPr>
+          <w:rFonts w:ascii="Courier New" w:hAnsi="Courier New" w:cs="Courier New"/>
+          <w:highlight w:val="yellow"/>
+        </w:rPr>
+        <w:t>:\</w:t>
       </w:r>
       <w:r>
         <w:t>Data\Coaching\</w:t>

</xml_diff>